<commit_message>
Update Design Brief Document.docx
</commit_message>
<xml_diff>
--- a/Design/Design Brief Document.docx
+++ b/Design/Design Brief Document.docx
@@ -16,66 +16,52 @@
           <w:sz w:val="36"/>
           <w:szCs w:val="36"/>
         </w:rPr>
-        <w:t xml:space="preserve">Design Brief </w:t>
-      </w:r>
+        <w:t>Design Brief Document MARK SCHEME</w:t>
+      </w:r>
+    </w:p>
+    <w:p>
+      <w:r>
+        <w:t>– 20 marks</w:t>
+      </w:r>
+    </w:p>
+    <w:p>
+      <w:r>
+        <w:t xml:space="preserve"> Your design document will be assessed on the following criteria: </w:t>
+      </w:r>
+    </w:p>
+    <w:p>
+      <w:r>
+        <w:t>• Has the target industry and audience been taken into account and the design leveraged to this market?</w:t>
+      </w:r>
+    </w:p>
+    <w:p>
+      <w:r>
+        <w:t xml:space="preserve"> • Does the website have clearly defined objectives and purpose? </w:t>
+      </w:r>
+    </w:p>
+    <w:p>
+      <w:r>
+        <w:t xml:space="preserve">• Has a suitable and professional corporate identity been established? </w:t>
+      </w:r>
+    </w:p>
+    <w:p>
+      <w:r>
+        <w:t>• Has a thorough review on existing competitors in the theme area been carried out?</w:t>
+      </w:r>
+    </w:p>
+    <w:p>
+      <w:r>
+        <w:t xml:space="preserve"> • Has the report been presented in a professional format?</w:t>
+      </w:r>
+    </w:p>
+    <w:p/>
+    <w:p>
       <w:r>
         <w:rPr>
           <w:rFonts w:cstheme="minorHAnsi"/>
           <w:sz w:val="36"/>
           <w:szCs w:val="36"/>
         </w:rPr>
-        <w:t>Document MARK SCHEME</w:t>
-      </w:r>
-    </w:p>
-    <w:p>
-      <w:r>
-        <w:t>– 20 marks</w:t>
-      </w:r>
-    </w:p>
-    <w:p>
-      <w:r>
-        <w:t xml:space="preserve"> Your design document will be assessed on the following criteria: </w:t>
-      </w:r>
-    </w:p>
-    <w:p>
-      <w:r>
-        <w:t>• Has the target industry and audience been taken into account and the design leveraged to this market?</w:t>
-      </w:r>
-    </w:p>
-    <w:p>
-      <w:r>
-        <w:t xml:space="preserve"> • Does the website have clearly defined objectives and purpose? </w:t>
-      </w:r>
-    </w:p>
-    <w:p>
-      <w:r>
-        <w:t xml:space="preserve">• Has a suitable and professional corporate </w:t>
-      </w:r>
-      <w:r>
-        <w:t>identity</w:t>
-      </w:r>
-      <w:r>
-        <w:t xml:space="preserve"> been established? </w:t>
-      </w:r>
-    </w:p>
-    <w:p>
-      <w:r>
-        <w:t>• Has a thorough review on existing competitors in the theme area been carried out?</w:t>
-      </w:r>
-    </w:p>
-    <w:p>
-      <w:r>
-        <w:t xml:space="preserve"> • Has the report been presented in a professional format?</w:t>
-      </w:r>
-    </w:p>
-    <w:p/>
-    <w:p>
-      <w:r>
-        <w:rPr>
-          <w:rFonts w:cstheme="minorHAnsi"/>
-          <w:sz w:val="36"/>
-          <w:szCs w:val="36"/>
-        </w:rPr>
         <w:t>Design Brief Document</w:t>
       </w:r>
     </w:p>
@@ -103,191 +89,185 @@
     </w:p>
     <w:p>
       <w:r>
-        <w:t xml:space="preserve">Team 6 will be producing both the design and implementation of a Dynamically Authored Website for a franchised </w:t>
-      </w:r>
-      <w:r>
-        <w:t>“Garage car sales”</w:t>
+        <w:t xml:space="preserve">Team 6 will be producing both the design and implementation of a Dynamically Authored Website for a franchised “Garage car sales” </w:t>
+      </w:r>
+      <w:r>
+        <w:t>c</w:t>
+      </w:r>
+      <w:r>
+        <w:t>ompany</w:t>
+      </w:r>
+      <w:r>
+        <w:t>,</w:t>
+      </w:r>
+      <w:r>
+        <w:t xml:space="preserve"> located</w:t>
+      </w:r>
+      <w:r>
+        <w:t xml:space="preserve"> In Northern Ireland</w:t>
+      </w:r>
+      <w:r>
+        <w:t>.</w:t>
       </w:r>
       <w:r>
         <w:t xml:space="preserve"> </w:t>
       </w:r>
       <w:r>
-        <w:t>c</w:t>
-      </w:r>
-      <w:r>
-        <w:t>ompany</w:t>
-      </w:r>
-      <w:r>
-        <w:t>,</w:t>
-      </w:r>
-      <w:r>
-        <w:t xml:space="preserve"> located</w:t>
-      </w:r>
-      <w:r>
-        <w:t xml:space="preserve"> In Northern Ireland</w:t>
+        <w:t>The Company in Questio</w:t>
+      </w:r>
+      <w:r>
+        <w:t xml:space="preserve">n </w:t>
+      </w:r>
+      <w:r>
+        <w:rPr>
+          <w:b/>
+          <w:bCs/>
+        </w:rPr>
+        <w:t>“</w:t>
+      </w:r>
+      <w:r>
+        <w:rPr>
+          <w:b/>
+          <w:bCs/>
+        </w:rPr>
+        <w:t>SpeedFix</w:t>
+      </w:r>
+      <w:r>
+        <w:rPr>
+          <w:b/>
+          <w:bCs/>
+        </w:rPr>
+        <w:t>Sales</w:t>
+      </w:r>
+      <w:r>
+        <w:rPr>
+          <w:b/>
+          <w:bCs/>
+        </w:rPr>
+        <w:t>”</w:t>
+      </w:r>
+      <w:r>
+        <w:t xml:space="preserve">, Currently has no </w:t>
+      </w:r>
+      <w:r>
+        <w:t>o</w:t>
+      </w:r>
+      <w:r>
+        <w:t>nline presence beyond</w:t>
+      </w:r>
+      <w:r>
+        <w:t xml:space="preserve"> </w:t>
+      </w:r>
+      <w:r>
+        <w:t>a Facebook</w:t>
+      </w:r>
+      <w:r>
+        <w:t xml:space="preserve"> page. They are seeking to build a website that can</w:t>
+      </w:r>
+      <w:r>
+        <w:t xml:space="preserve"> be</w:t>
+      </w:r>
+      <w:r>
+        <w:t xml:space="preserve"> integrated </w:t>
+      </w:r>
+      <w:r>
+        <w:t>into the busines</w:t>
+      </w:r>
+      <w:r>
+        <w:t>s</w:t>
+      </w:r>
+      <w:r>
+        <w:t xml:space="preserve"> as they seek to modernize</w:t>
+      </w:r>
+      <w:r>
+        <w:t xml:space="preserve"> and expand.</w:t>
+      </w:r>
+      <w:r>
+        <w:t xml:space="preserve"> </w:t>
+      </w:r>
+      <w:r>
+        <w:t>There main</w:t>
+      </w:r>
+      <w:r>
+        <w:t xml:space="preserve"> aim with this website is to </w:t>
+      </w:r>
+      <w:r>
+        <w:t>provide a more modern</w:t>
+      </w:r>
+      <w:r>
+        <w:t xml:space="preserve"> experience for the younger </w:t>
+      </w:r>
+      <w:r>
+        <w:t>generations</w:t>
+      </w:r>
+      <w:r>
+        <w:t xml:space="preserve"> via an online presence</w:t>
+      </w:r>
+      <w:r>
+        <w:t xml:space="preserve"> </w:t>
+      </w:r>
+      <w:r>
+        <w:t>and attracted their business</w:t>
+      </w:r>
+      <w:r>
+        <w:t xml:space="preserve"> to stay ahead of the current competitors</w:t>
+      </w:r>
+      <w:r>
+        <w:t xml:space="preserve"> such as “</w:t>
+      </w:r>
+      <w:r>
+        <w:rPr>
+          <w:b/>
+          <w:bCs/>
+        </w:rPr>
+        <w:t>QuickF</w:t>
+      </w:r>
+      <w:r>
+        <w:rPr>
+          <w:b/>
+          <w:bCs/>
+        </w:rPr>
+        <w:t>it</w:t>
+      </w:r>
+      <w:r>
+        <w:t>” who currently do not have website either</w:t>
       </w:r>
       <w:r>
         <w:t>.</w:t>
       </w:r>
       <w:r>
-        <w:t xml:space="preserve"> </w:t>
-      </w:r>
-      <w:r>
-        <w:t>The Company in Questio</w:t>
-      </w:r>
-      <w:r>
-        <w:t xml:space="preserve">n </w:t>
-      </w:r>
-      <w:r>
-        <w:rPr>
-          <w:b/>
-          <w:bCs/>
-        </w:rPr>
-        <w:t>“</w:t>
-      </w:r>
-      <w:r>
-        <w:rPr>
-          <w:b/>
-          <w:bCs/>
-        </w:rPr>
-        <w:t>SpeedFix</w:t>
-      </w:r>
-      <w:r>
-        <w:rPr>
-          <w:b/>
-          <w:bCs/>
-        </w:rPr>
-        <w:t>Sales</w:t>
-      </w:r>
-      <w:r>
-        <w:rPr>
-          <w:b/>
-          <w:bCs/>
-        </w:rPr>
-        <w:t>”</w:t>
-      </w:r>
-      <w:r>
-        <w:t xml:space="preserve">, Currently has no </w:t>
-      </w:r>
-      <w:r>
-        <w:t>o</w:t>
-      </w:r>
-      <w:r>
-        <w:t>nline presence beyond</w:t>
-      </w:r>
-      <w:r>
-        <w:t xml:space="preserve"> </w:t>
-      </w:r>
-      <w:r>
-        <w:t>a Facebook</w:t>
-      </w:r>
-      <w:r>
-        <w:t xml:space="preserve"> page. They are seeking to build a website that can</w:t>
-      </w:r>
-      <w:r>
-        <w:t xml:space="preserve"> be</w:t>
-      </w:r>
-      <w:r>
-        <w:t xml:space="preserve"> integrated </w:t>
-      </w:r>
-      <w:r>
-        <w:t>into the busines</w:t>
-      </w:r>
-      <w:r>
-        <w:t>s</w:t>
-      </w:r>
-      <w:r>
-        <w:t xml:space="preserve"> as they seek to modernize</w:t>
-      </w:r>
-      <w:r>
-        <w:t xml:space="preserve"> and expand.</w:t>
-      </w:r>
-      <w:r>
-        <w:t xml:space="preserve"> </w:t>
-      </w:r>
-      <w:r>
-        <w:t>There main</w:t>
-      </w:r>
-      <w:r>
-        <w:t xml:space="preserve"> aim with this website is to </w:t>
-      </w:r>
-      <w:r>
-        <w:t>provide a more modern</w:t>
-      </w:r>
-      <w:r>
-        <w:t xml:space="preserve"> experience for the younger </w:t>
-      </w:r>
-      <w:r>
-        <w:t>generations</w:t>
-      </w:r>
-      <w:r>
-        <w:t xml:space="preserve"> via an online presence</w:t>
-      </w:r>
-      <w:r>
-        <w:t xml:space="preserve"> </w:t>
-      </w:r>
-      <w:r>
-        <w:t>and attracted their business</w:t>
-      </w:r>
-      <w:r>
-        <w:t xml:space="preserve"> to stay ahead of the current competitors</w:t>
-      </w:r>
-      <w:r>
-        <w:t xml:space="preserve"> such as “</w:t>
-      </w:r>
-      <w:r>
-        <w:rPr>
-          <w:b/>
-          <w:bCs/>
-        </w:rPr>
-        <w:t>QuickF</w:t>
-      </w:r>
-      <w:r>
-        <w:rPr>
-          <w:b/>
-          <w:bCs/>
-        </w:rPr>
-        <w:t>it</w:t>
-      </w:r>
-      <w:r>
-        <w:t>” who currently do not have website either</w:t>
+        <w:t xml:space="preserve"> The website in short will highlight</w:t>
+      </w:r>
+      <w:r>
+        <w:t xml:space="preserve"> all the cars currently for sale from the garage</w:t>
+      </w:r>
+      <w:r>
+        <w:t xml:space="preserve"> and give </w:t>
+      </w:r>
+      <w:r>
+        <w:t>their</w:t>
+      </w:r>
+      <w:r>
+        <w:t xml:space="preserve"> locations if they are offsite</w:t>
+      </w:r>
+      <w:r>
+        <w:t>. The website will also</w:t>
+      </w:r>
+      <w:r>
+        <w:t xml:space="preserve"> highlight all of the </w:t>
+      </w:r>
+      <w:r>
+        <w:t>garage’s</w:t>
+      </w:r>
+      <w:r>
+        <w:t xml:space="preserve"> mechanical services and advertise some of the products</w:t>
+      </w:r>
+      <w:r>
+        <w:t xml:space="preserve"> the garage can offer</w:t>
       </w:r>
       <w:r>
         <w:t>.</w:t>
       </w:r>
-      <w:r>
-        <w:t xml:space="preserve"> The website in short will highlight</w:t>
-      </w:r>
-      <w:r>
-        <w:t xml:space="preserve"> all the cars currently for sale from the garage</w:t>
-      </w:r>
-      <w:r>
-        <w:t xml:space="preserve"> and give </w:t>
-      </w:r>
-      <w:r>
-        <w:t>their</w:t>
-      </w:r>
-      <w:r>
-        <w:t xml:space="preserve"> locations if they are offsite</w:t>
-      </w:r>
-      <w:r>
-        <w:t>. The website will also</w:t>
-      </w:r>
-      <w:r>
-        <w:t xml:space="preserve"> highlight all of the </w:t>
-      </w:r>
-      <w:r>
-        <w:t>garage’s</w:t>
-      </w:r>
-      <w:r>
-        <w:t xml:space="preserve"> mechanical services and advertise some of the products</w:t>
-      </w:r>
-      <w:r>
-        <w:t xml:space="preserve"> the garage can offer</w:t>
-      </w:r>
-      <w:r>
-        <w:t>.</w:t>
-      </w:r>
     </w:p>
     <w:p>
       <w:r>
@@ -300,25 +280,13 @@
         <w:t xml:space="preserve"> Team will be using </w:t>
       </w:r>
       <w:r>
-        <w:t xml:space="preserve">the following </w:t>
-      </w:r>
-      <w:r>
-        <w:t>workflow task management system</w:t>
-      </w:r>
-      <w:r>
-        <w:t xml:space="preserve">s, </w:t>
+        <w:t xml:space="preserve">the following workflow task management systems, </w:t>
       </w:r>
       <w:r>
         <w:t>firstly</w:t>
       </w:r>
       <w:r>
-        <w:t xml:space="preserve"> version control will used using both </w:t>
-      </w:r>
-      <w:r>
-        <w:t>GitHub</w:t>
-      </w:r>
-      <w:r>
-        <w:t xml:space="preserve"> and GitHub Desktop/Git. The Team will use the Kanban System</w:t>
+        <w:t xml:space="preserve"> version control will used using both GitHub and GitHub Desktop/Git. The Team will use the Kanban System</w:t>
       </w:r>
       <w:r>
         <w:t xml:space="preserve"> via Trello Website</w:t>
@@ -454,6 +422,43 @@
         <w:t>HTML, CSS, JavaScript (JS), Bootstrap JS Library</w:t>
       </w:r>
     </w:p>
+    <w:p>
+      <w:r>
+        <w:t>Team Members will use differing tools to</w:t>
+      </w:r>
+      <w:r>
+        <w:t xml:space="preserve"> produce wireframes</w:t>
+      </w:r>
+      <w:r>
+        <w:t>, as we do no know which tool is ideal</w:t>
+      </w:r>
+      <w:r>
+        <w:t xml:space="preserve">, </w:t>
+      </w:r>
+      <w:r>
+        <w:t>and will ultimately choose the best tool for the final Wireframes</w:t>
+      </w:r>
+      <w:r>
+        <w:t>:</w:t>
+      </w:r>
+    </w:p>
+    <w:p>
+      <w:r>
+        <w:tab/>
+        <w:t>Microsoft Visio, B</w:t>
+      </w:r>
+      <w:r>
+        <w:t>alsamic</w:t>
+      </w:r>
+    </w:p>
+    <w:p>
+      <w:r>
+        <w:tab/>
+      </w:r>
+      <w:r>
+        <w:tab/>
+      </w:r>
+    </w:p>
     <w:p/>
     <w:p>
       <w:pPr>
@@ -588,7 +593,6 @@
           <w:b/>
           <w:bCs/>
         </w:rPr>
-        <w:lastRenderedPageBreak/>
         <w:t>Corporate Identity – Logo, Font, Colours, etc. - Everyone/whoever can draw or steal a logo</w:t>
       </w:r>
     </w:p>
@@ -789,6 +793,7 @@
     <w:lsdException w:name="HTML Sample" w:semiHidden="1" w:unhideWhenUsed="1"/>
     <w:lsdException w:name="HTML Typewriter" w:semiHidden="1" w:unhideWhenUsed="1"/>
     <w:lsdException w:name="HTML Variable" w:semiHidden="1" w:unhideWhenUsed="1"/>
+    <w:lsdException w:name="Normal Table" w:semiHidden="1" w:unhideWhenUsed="1"/>
     <w:lsdException w:name="annotation subject" w:semiHidden="1" w:unhideWhenUsed="1"/>
     <w:lsdException w:name="No List" w:semiHidden="1" w:unhideWhenUsed="1"/>
     <w:lsdException w:name="Outline List 1" w:semiHidden="1" w:unhideWhenUsed="1"/>
@@ -835,8 +840,10 @@
     <w:lsdException w:name="Table Subtle 2" w:semiHidden="1" w:unhideWhenUsed="1"/>
     <w:lsdException w:name="Table Web 1" w:semiHidden="1" w:unhideWhenUsed="1"/>
     <w:lsdException w:name="Table Web 2" w:semiHidden="1" w:unhideWhenUsed="1"/>
+    <w:lsdException w:name="Table Web 3" w:semiHidden="1" w:unhideWhenUsed="1"/>
     <w:lsdException w:name="Balloon Text" w:semiHidden="1" w:unhideWhenUsed="1"/>
     <w:lsdException w:name="Table Grid" w:uiPriority="39"/>
+    <w:lsdException w:name="Table Theme" w:semiHidden="1" w:unhideWhenUsed="1"/>
     <w:lsdException w:name="Placeholder Text" w:semiHidden="1"/>
     <w:lsdException w:name="No Spacing" w:uiPriority="1" w:qFormat="1"/>
     <w:lsdException w:name="Light Shading" w:uiPriority="60"/>

</xml_diff>